<commit_message>
ex 4.5 à 4.9
</commit_message>
<xml_diff>
--- a/RagotMathiasPython.docx
+++ b/RagotMathiasPython.docx
@@ -4656,13 +4656,102 @@
         </w:drawing>
       </w:r>
     </w:p>
+    <w:p>
+      <w:r>
+        <w:t>4.5</w:t>
+      </w:r>
+    </w:p>
+    <w:p>
+      <w:r>
+        <w:drawing>
+          <wp:inline distT="0" distB="0" distL="0" distR="0" wp14:anchorId="7BFD8FBF" wp14:editId="6C1F32A1">
+            <wp:extent cx="5760720" cy="1920240"/>
+            <wp:effectExtent l="0" t="0" r="0" b="3810"/>
+            <wp:docPr id="170456085" name="Image 1"/>
+            <wp:cNvGraphicFramePr>
+              <a:graphicFrameLocks xmlns:a="http://schemas.openxmlformats.org/drawingml/2006/main" noChangeAspect="1"/>
+            </wp:cNvGraphicFramePr>
+            <a:graphic xmlns:a="http://schemas.openxmlformats.org/drawingml/2006/main">
+              <a:graphicData uri="http://schemas.openxmlformats.org/drawingml/2006/picture">
+                <pic:pic xmlns:pic="http://schemas.openxmlformats.org/drawingml/2006/picture">
+                  <pic:nvPicPr>
+                    <pic:cNvPr id="170456085" name=""/>
+                    <pic:cNvPicPr/>
+                  </pic:nvPicPr>
+                  <pic:blipFill>
+                    <a:blip r:embed="rId28"/>
+                    <a:stretch>
+                      <a:fillRect/>
+                    </a:stretch>
+                  </pic:blipFill>
+                  <pic:spPr>
+                    <a:xfrm>
+                      <a:off x="0" y="0"/>
+                      <a:ext cx="5760720" cy="1920240"/>
+                    </a:xfrm>
+                    <a:prstGeom prst="rect">
+                      <a:avLst/>
+                    </a:prstGeom>
+                  </pic:spPr>
+                </pic:pic>
+              </a:graphicData>
+            </a:graphic>
+          </wp:inline>
+        </w:drawing>
+      </w:r>
+    </w:p>
     <w:p/>
     <w:p>
+      <w:r>
+        <w:t>4.6</w:t>
+      </w:r>
+    </w:p>
+    <w:p>
+      <w:r>
+        <w:drawing>
+          <wp:inline distT="0" distB="0" distL="0" distR="0" wp14:anchorId="2C65CA95" wp14:editId="7C378E3C">
+            <wp:extent cx="5760720" cy="2186940"/>
+            <wp:effectExtent l="0" t="0" r="0" b="3810"/>
+            <wp:docPr id="1527037876" name="Image 1"/>
+            <wp:cNvGraphicFramePr>
+              <a:graphicFrameLocks xmlns:a="http://schemas.openxmlformats.org/drawingml/2006/main" noChangeAspect="1"/>
+            </wp:cNvGraphicFramePr>
+            <a:graphic xmlns:a="http://schemas.openxmlformats.org/drawingml/2006/main">
+              <a:graphicData uri="http://schemas.openxmlformats.org/drawingml/2006/picture">
+                <pic:pic xmlns:pic="http://schemas.openxmlformats.org/drawingml/2006/picture">
+                  <pic:nvPicPr>
+                    <pic:cNvPr id="1527037876" name=""/>
+                    <pic:cNvPicPr/>
+                  </pic:nvPicPr>
+                  <pic:blipFill>
+                    <a:blip r:embed="rId29"/>
+                    <a:stretch>
+                      <a:fillRect/>
+                    </a:stretch>
+                  </pic:blipFill>
+                  <pic:spPr>
+                    <a:xfrm>
+                      <a:off x="0" y="0"/>
+                      <a:ext cx="5760720" cy="2186940"/>
+                    </a:xfrm>
+                    <a:prstGeom prst="rect">
+                      <a:avLst/>
+                    </a:prstGeom>
+                  </pic:spPr>
+                </pic:pic>
+              </a:graphicData>
+            </a:graphic>
+          </wp:inline>
+        </w:drawing>
+      </w:r>
+    </w:p>
+    <w:p>
       <w:pPr>
         <w:pStyle w:val="Titre1"/>
       </w:pPr>
       <w:proofErr w:type="gramStart"/>
       <w:r>
+        <w:lastRenderedPageBreak/>
         <w:t>D )</w:t>
       </w:r>
       <w:proofErr w:type="gramEnd"/>
@@ -4762,7 +4851,7 @@
                     <pic:cNvPicPr/>
                   </pic:nvPicPr>
                   <pic:blipFill>
-                    <a:blip r:embed="rId28"/>
+                    <a:blip r:embed="rId30"/>
                     <a:stretch>
                       <a:fillRect/>
                     </a:stretch>
@@ -4849,7 +4938,6 @@
     </w:p>
     <w:p>
       <w:r>
-        <w:lastRenderedPageBreak/>
         <w:t>Chaque caractère de la chaîne peut être appelé en fonction de sa position encadrée par</w:t>
       </w:r>
       <w:r>
@@ -4917,6 +5005,7 @@
         <w:rPr>
           <w:noProof/>
         </w:rPr>
+        <w:lastRenderedPageBreak/>
         <w:drawing>
           <wp:inline distT="0" distB="0" distL="0" distR="0" wp14:anchorId="4946F7AF" wp14:editId="4298D18F">
             <wp:extent cx="5706271" cy="7335274"/>
@@ -4933,7 +5022,7 @@
                     <pic:cNvPicPr/>
                   </pic:nvPicPr>
                   <pic:blipFill>
-                    <a:blip r:embed="rId29"/>
+                    <a:blip r:embed="rId31"/>
                     <a:stretch>
                       <a:fillRect/>
                     </a:stretch>
@@ -5023,7 +5112,7 @@
       </w:pPr>
     </w:p>
     <w:sectPr>
-      <w:footerReference w:type="default" r:id="rId30"/>
+      <w:footerReference w:type="default" r:id="rId32"/>
       <w:pgSz w:w="11906" w:h="16838"/>
       <w:pgMar w:top="1417" w:right="1417" w:bottom="1417" w:left="1417" w:header="708" w:footer="708" w:gutter="0"/>
       <w:cols w:space="708"/>

</xml_diff>